<commit_message>
Front end da tela de clientes quase finalizado
</commit_message>
<xml_diff>
--- a/documentation/Levantamento-de-requisitos.docx
+++ b/documentation/Levantamento-de-requisitos.docx
@@ -414,7 +414,6 @@
           <w:lang w:val="pt-BR"/>
         </w:rPr>
         <w:tab/>
-        <w:t/>
       </w:r>
       <w:r>
         <w:rPr>
@@ -422,7 +421,6 @@
           <w:lang w:val="pt-BR"/>
         </w:rPr>
         <w:tab/>
-        <w:t/>
       </w:r>
       <w:r>
         <w:rPr>
@@ -445,7 +443,6 @@
           <w:lang w:val="pt-BR"/>
         </w:rPr>
         <w:tab/>
-        <w:t/>
       </w:r>
       <w:r>
         <w:rPr>
@@ -453,7 +450,6 @@
           <w:lang w:val="pt-BR"/>
         </w:rPr>
         <w:tab/>
-        <w:t/>
       </w:r>
       <w:r>
         <w:rPr>
@@ -461,7 +457,6 @@
           <w:lang w:val="pt-BR"/>
         </w:rPr>
         <w:tab/>
-        <w:t/>
       </w:r>
       <w:r>
         <w:rPr>
@@ -1051,7 +1046,7 @@
           </mc:Choice>
           <mc:Fallback>
             <w:pict>
-              <v:shape id="_x0000_s1026" o:spid="_x0000_s1026" o:spt="202" type="#_x0000_t202" style="position:absolute;left:0pt;margin-left:-92.05pt;margin-top:-3pt;height:37.25pt;width:596.25pt;z-index:251661312;mso-width-relative:page;mso-height-relative:page;" filled="f" stroked="f" coordsize="21600,21600" o:gfxdata="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">
+              <v:shape id="_x0000_s1026" o:spid="_x0000_s1026" o:spt="202" type="#_x0000_t202" style="position:absolute;left:0pt;margin-left:-92.05pt;margin-top:-3pt;height:37.25pt;width:596.25pt;z-index:251661312;mso-width-relative:page;mso-height-relative:page;" filled="f" stroked="f" coordsize="21600,21600" o:gfxdata="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">
                 <v:fill on="f" focussize="0,0"/>
                 <v:stroke on="f" weight="0.5pt"/>
                 <v:imagedata o:title=""/>
@@ -1934,6 +1929,7 @@
     <w:p>
       <w:pPr>
         <w:numPr>
+          <w:ilvl w:val="0"/>
           <w:numId w:val="0"/>
         </w:numPr>
         <w:ind w:leftChars="0"/>
@@ -2013,6 +2009,7 @@
     <w:p>
       <w:pPr>
         <w:numPr>
+          <w:ilvl w:val="0"/>
           <w:numId w:val="0"/>
         </w:numPr>
         <w:ind w:leftChars="0"/>
@@ -2112,8 +2109,6 @@
           <w:lang w:val="pt-BR"/>
         </w:rPr>
       </w:pPr>
-      <w:bookmarkStart w:id="0" w:name="_GoBack"/>
-      <w:bookmarkEnd w:id="0"/>
       <w:r>
         <w:rPr>
           <w:rFonts w:hint="default" w:ascii="Arial" w:hAnsi="Arial" w:cs="Arial"/>
@@ -2642,6 +2637,7 @@
     <w:p>
       <w:pPr>
         <w:numPr>
+          <w:ilvl w:val="0"/>
           <w:numId w:val="0"/>
         </w:numPr>
         <w:rPr>
@@ -2684,6 +2680,7 @@
     <w:p>
       <w:pPr>
         <w:numPr>
+          <w:ilvl w:val="0"/>
           <w:numId w:val="0"/>
         </w:numPr>
         <w:rPr>
@@ -2710,6 +2707,7 @@
     <w:p>
       <w:pPr>
         <w:numPr>
+          <w:ilvl w:val="0"/>
           <w:numId w:val="0"/>
         </w:numPr>
         <w:rPr>
@@ -2747,6 +2745,7 @@
     <w:p>
       <w:pPr>
         <w:numPr>
+          <w:ilvl w:val="0"/>
           <w:numId w:val="0"/>
         </w:numPr>
         <w:rPr>
@@ -2784,6 +2783,7 @@
     <w:p>
       <w:pPr>
         <w:numPr>
+          <w:ilvl w:val="0"/>
           <w:numId w:val="0"/>
         </w:numPr>
         <w:rPr>
@@ -2821,6 +2821,7 @@
     <w:p>
       <w:pPr>
         <w:numPr>
+          <w:ilvl w:val="0"/>
           <w:numId w:val="0"/>
         </w:numPr>
         <w:rPr>
@@ -2858,13 +2859,13 @@
     <w:p>
       <w:pPr>
         <w:numPr>
-          <w:numId w:val="0"/>
-        </w:numPr>
-        <w:rPr>
-          <w:rFonts w:hint="default" w:ascii="Arial" w:hAnsi="Arial" w:cs="Arial"/>
-          <w:b w:val="0"/>
-          <w:bCs w:val="0"/>
-          <w:color w:val="FF0000"/>
+          <w:ilvl w:val="0"/>
+          <w:numId w:val="0"/>
+        </w:numPr>
+        <w:rPr>
+          <w:rFonts w:hint="default" w:ascii="Arial" w:hAnsi="Arial" w:cs="Arial"/>
+          <w:b/>
+          <w:bCs/>
           <w:sz w:val="28"/>
           <w:szCs w:val="28"/>
           <w:lang w:val="pt-BR"/>
@@ -2892,22 +2893,11 @@
         </w:rPr>
         <w:t xml:space="preserve">(Opcional) </w:t>
       </w:r>
-      <w:r>
-        <w:rPr>
-          <w:rFonts w:hint="default" w:ascii="Arial" w:hAnsi="Arial" w:cs="Arial"/>
-          <w:b w:val="0"/>
-          <w:bCs w:val="0"/>
-          <w:color w:val="C55A11" w:themeColor="accent2" w:themeShade="BF"/>
-          <w:sz w:val="28"/>
-          <w:szCs w:val="28"/>
-          <w:lang w:val="pt-BR"/>
-        </w:rPr>
-        <w:t>*** Verificar se é possível abstrair, já que TODOS os clientes salvos até hoje foram de SP</w:t>
-      </w:r>
-    </w:p>
-    <w:p>
-      <w:pPr>
-        <w:numPr>
+    </w:p>
+    <w:p>
+      <w:pPr>
+        <w:numPr>
+          <w:ilvl w:val="0"/>
           <w:numId w:val="0"/>
         </w:numPr>
         <w:rPr>
@@ -2963,6 +2953,7 @@
     <w:p>
       <w:pPr>
         <w:numPr>
+          <w:ilvl w:val="0"/>
           <w:numId w:val="0"/>
         </w:numPr>
         <w:rPr>
@@ -3018,6 +3009,7 @@
     <w:p>
       <w:pPr>
         <w:numPr>
+          <w:ilvl w:val="0"/>
           <w:numId w:val="0"/>
         </w:numPr>
         <w:rPr>
@@ -3080,6 +3072,7 @@
     <w:p>
       <w:pPr>
         <w:numPr>
+          <w:ilvl w:val="0"/>
           <w:numId w:val="0"/>
         </w:numPr>
         <w:rPr>
@@ -3123,6 +3116,7 @@
     <w:p>
       <w:pPr>
         <w:numPr>
+          <w:ilvl w:val="0"/>
           <w:numId w:val="0"/>
         </w:numPr>
         <w:ind w:leftChars="0"/>
@@ -3150,6 +3144,7 @@
     <w:p>
       <w:pPr>
         <w:numPr>
+          <w:ilvl w:val="0"/>
           <w:numId w:val="0"/>
         </w:numPr>
         <w:ind w:leftChars="0"/>
@@ -3157,7 +3152,6 @@
           <w:rFonts w:hint="default" w:ascii="Arial" w:hAnsi="Arial" w:cs="Arial"/>
           <w:b w:val="0"/>
           <w:bCs w:val="0"/>
-          <w:color w:val="FF0000"/>
           <w:sz w:val="28"/>
           <w:szCs w:val="28"/>
           <w:lang w:val="pt-BR"/>
@@ -3183,30 +3177,31 @@
           <w:szCs w:val="28"/>
           <w:lang w:val="pt-BR"/>
         </w:rPr>
-        <w:t>nome, cpf/cnpj, telefone, veiculo ou data de cadastro</w:t>
-      </w:r>
-      <w:r>
-        <w:rPr>
-          <w:rFonts w:hint="default" w:ascii="Arial" w:hAnsi="Arial" w:cs="Arial"/>
-          <w:b w:val="0"/>
-          <w:bCs w:val="0"/>
-          <w:sz w:val="28"/>
-          <w:szCs w:val="28"/>
-          <w:lang w:val="pt-BR"/>
-        </w:rPr>
-        <w:t xml:space="preserve">; </w:t>
-      </w:r>
-      <w:r>
-        <w:rPr>
-          <w:rFonts w:hint="default" w:ascii="Arial" w:hAnsi="Arial" w:cs="Arial"/>
-          <w:b w:val="0"/>
-          <w:bCs w:val="0"/>
-          <w:color w:val="C55A11" w:themeColor="accent2" w:themeShade="BF"/>
-          <w:sz w:val="28"/>
-          <w:szCs w:val="28"/>
-          <w:lang w:val="pt-BR"/>
-        </w:rPr>
-        <w:t>*** Verificar se busca por veículo é viável com Guilherme</w:t>
+        <w:t>nome, cpf/cnpj, telefone</w:t>
+      </w:r>
+      <w:bookmarkStart w:id="0" w:name="_GoBack"/>
+      <w:bookmarkEnd w:id="0"/>
+      <w:r>
+        <w:rPr>
+          <w:rFonts w:hint="default" w:ascii="Arial" w:hAnsi="Arial" w:cs="Arial"/>
+          <w:b/>
+          <w:bCs/>
+          <w:sz w:val="28"/>
+          <w:szCs w:val="28"/>
+          <w:lang w:val="pt-BR"/>
+        </w:rPr>
+        <w:t xml:space="preserve"> ou data de cadastro</w:t>
+      </w:r>
+      <w:r>
+        <w:rPr>
+          <w:rFonts w:hint="default" w:ascii="Arial" w:hAnsi="Arial" w:cs="Arial"/>
+          <w:b w:val="0"/>
+          <w:bCs w:val="0"/>
+          <w:sz w:val="28"/>
+          <w:szCs w:val="28"/>
+          <w:lang w:val="pt-BR"/>
+        </w:rPr>
+        <w:t>;</w:t>
       </w:r>
     </w:p>
     <w:p>
@@ -3266,6 +3261,7 @@
     <w:p>
       <w:pPr>
         <w:numPr>
+          <w:ilvl w:val="0"/>
           <w:numId w:val="0"/>
         </w:numPr>
         <w:ind w:leftChars="0"/>
@@ -3315,6 +3311,7 @@
     <w:p>
       <w:pPr>
         <w:numPr>
+          <w:ilvl w:val="0"/>
           <w:numId w:val="0"/>
         </w:numPr>
         <w:ind w:leftChars="0"/>
@@ -3359,6 +3356,7 @@
     <w:p>
       <w:pPr>
         <w:numPr>
+          <w:ilvl w:val="0"/>
           <w:numId w:val="0"/>
         </w:numPr>
         <w:ind w:leftChars="0"/>
@@ -3652,7 +3650,10 @@
           <w:lang w:val="pt-BR"/>
         </w:rPr>
       </w:pPr>
-      <w:r>
+    </w:p>
+    <w:p>
+      <w:pPr>
+        <w:jc w:val="center"/>
         <w:rPr>
           <w:rFonts w:hint="default" w:ascii="Arial" w:hAnsi="Arial" w:cs="Arial"/>
           <w:b/>
@@ -3662,37 +3663,11 @@
           <w:szCs w:val="36"/>
           <w:lang w:val="pt-BR"/>
         </w:rPr>
-        <w:t xml:space="preserve">2 - Vendas </w:t>
-      </w:r>
+      </w:pPr>
     </w:p>
     <w:p>
       <w:pPr>
         <w:jc w:val="center"/>
-        <w:rPr>
-          <w:rFonts w:hint="default" w:ascii="Arial" w:hAnsi="Arial" w:cs="Arial"/>
-          <w:b/>
-          <w:bCs/>
-          <w:color w:val="2E75B6" w:themeColor="accent1" w:themeShade="BF"/>
-          <w:sz w:val="28"/>
-          <w:szCs w:val="28"/>
-          <w:lang w:val="pt-BR"/>
-        </w:rPr>
-      </w:pPr>
-      <w:r>
-        <w:rPr>
-          <w:rFonts w:hint="default" w:ascii="Arial" w:hAnsi="Arial" w:cs="Arial"/>
-          <w:b/>
-          <w:bCs/>
-          <w:color w:val="2E75B6" w:themeColor="accent1" w:themeShade="BF"/>
-          <w:sz w:val="28"/>
-          <w:szCs w:val="28"/>
-          <w:lang w:val="pt-BR"/>
-        </w:rPr>
-        <w:t>[ACESSO: COMUM, ADMIN]</w:t>
-      </w:r>
-    </w:p>
-    <w:p>
-      <w:pPr>
         <w:rPr>
           <w:rFonts w:hint="default" w:ascii="Arial" w:hAnsi="Arial" w:cs="Arial"/>
           <w:b/>
@@ -3703,6 +3678,57 @@
           <w:lang w:val="pt-BR"/>
         </w:rPr>
       </w:pPr>
+      <w:r>
+        <w:rPr>
+          <w:rFonts w:hint="default" w:ascii="Arial" w:hAnsi="Arial" w:cs="Arial"/>
+          <w:b/>
+          <w:bCs/>
+          <w:color w:val="2E75B6" w:themeColor="accent1" w:themeShade="BF"/>
+          <w:sz w:val="36"/>
+          <w:szCs w:val="36"/>
+          <w:lang w:val="pt-BR"/>
+        </w:rPr>
+        <w:t xml:space="preserve">2 - Vendas </w:t>
+      </w:r>
+    </w:p>
+    <w:p>
+      <w:pPr>
+        <w:jc w:val="center"/>
+        <w:rPr>
+          <w:rFonts w:hint="default" w:ascii="Arial" w:hAnsi="Arial" w:cs="Arial"/>
+          <w:b/>
+          <w:bCs/>
+          <w:color w:val="2E75B6" w:themeColor="accent1" w:themeShade="BF"/>
+          <w:sz w:val="28"/>
+          <w:szCs w:val="28"/>
+          <w:lang w:val="pt-BR"/>
+        </w:rPr>
+      </w:pPr>
+      <w:r>
+        <w:rPr>
+          <w:rFonts w:hint="default" w:ascii="Arial" w:hAnsi="Arial" w:cs="Arial"/>
+          <w:b/>
+          <w:bCs/>
+          <w:color w:val="2E75B6" w:themeColor="accent1" w:themeShade="BF"/>
+          <w:sz w:val="28"/>
+          <w:szCs w:val="28"/>
+          <w:lang w:val="pt-BR"/>
+        </w:rPr>
+        <w:t>[ACESSO: COMUM, ADMIN]</w:t>
+      </w:r>
+    </w:p>
+    <w:p>
+      <w:pPr>
+        <w:rPr>
+          <w:rFonts w:hint="default" w:ascii="Arial" w:hAnsi="Arial" w:cs="Arial"/>
+          <w:b/>
+          <w:bCs/>
+          <w:color w:val="2E75B6" w:themeColor="accent1" w:themeShade="BF"/>
+          <w:sz w:val="36"/>
+          <w:szCs w:val="36"/>
+          <w:lang w:val="pt-BR"/>
+        </w:rPr>
+      </w:pPr>
     </w:p>
     <w:p>
       <w:pPr>
@@ -3801,18 +3827,7 @@
           <w:szCs w:val="28"/>
           <w:lang w:val="pt-BR"/>
         </w:rPr>
-        <w:t>(</w:t>
-      </w:r>
-      <w:r>
-        <w:rPr>
-          <w:rFonts w:hint="default" w:ascii="Arial" w:hAnsi="Arial" w:cs="Arial"/>
-          <w:b/>
-          <w:bCs/>
-          <w:sz w:val="28"/>
-          <w:szCs w:val="28"/>
-          <w:lang w:val="pt-BR"/>
-        </w:rPr>
-        <w:t>item D).</w:t>
+        <w:t>(item D).</w:t>
       </w:r>
       <w:r>
         <w:rPr>
@@ -3878,18 +3893,7 @@
           <w:szCs w:val="28"/>
           <w:lang w:val="pt-BR"/>
         </w:rPr>
-        <w:t>(item G)</w:t>
-      </w:r>
-      <w:r>
-        <w:rPr>
-          <w:rFonts w:hint="default" w:ascii="Arial" w:hAnsi="Arial" w:cs="Arial"/>
-          <w:b/>
-          <w:bCs/>
-          <w:sz w:val="28"/>
-          <w:szCs w:val="28"/>
-          <w:lang w:val="pt-BR"/>
-        </w:rPr>
-        <w:t>;</w:t>
+        <w:t>(item G);</w:t>
       </w:r>
     </w:p>
     <w:p>
@@ -4928,18 +4932,7 @@
           <w:szCs w:val="28"/>
           <w:lang w:val="pt-BR"/>
         </w:rPr>
-        <w:t>ordem</w:t>
-      </w:r>
-      <w:r>
-        <w:rPr>
-          <w:rFonts w:hint="default" w:ascii="Arial" w:hAnsi="Arial" w:cs="Arial"/>
-          <w:b/>
-          <w:bCs/>
-          <w:sz w:val="28"/>
-          <w:szCs w:val="28"/>
-          <w:lang w:val="pt-BR"/>
-        </w:rPr>
-        <w:t xml:space="preserve">; </w:t>
+        <w:t xml:space="preserve">ordem; </w:t>
       </w:r>
       <w:r>
         <w:rPr>
@@ -5527,18 +5520,7 @@
           <w:szCs w:val="28"/>
           <w:lang w:val="pt-BR"/>
         </w:rPr>
-        <w:t>e o abastecimento</w:t>
-      </w:r>
-      <w:r>
-        <w:rPr>
-          <w:rFonts w:hint="default" w:ascii="Arial" w:hAnsi="Arial" w:cs="Arial"/>
-          <w:b w:val="0"/>
-          <w:bCs w:val="0"/>
-          <w:sz w:val="28"/>
-          <w:szCs w:val="28"/>
-          <w:lang w:val="pt-BR"/>
-        </w:rPr>
-        <w:t xml:space="preserve"> de produtos (</w:t>
+        <w:t>e o abastecimento de produtos (</w:t>
       </w:r>
       <w:r>
         <w:rPr>
@@ -5883,6 +5865,7 @@
     <w:p>
       <w:pPr>
         <w:numPr>
+          <w:ilvl w:val="0"/>
           <w:numId w:val="0"/>
         </w:numPr>
         <w:ind w:leftChars="0"/>
@@ -6016,6 +5999,7 @@
     <w:p>
       <w:pPr>
         <w:numPr>
+          <w:ilvl w:val="0"/>
           <w:numId w:val="0"/>
         </w:numPr>
         <w:ind w:leftChars="0"/>
@@ -6239,6 +6223,7 @@
     <w:p>
       <w:pPr>
         <w:numPr>
+          <w:ilvl w:val="0"/>
           <w:numId w:val="0"/>
         </w:numPr>
         <w:ind w:leftChars="0"/>
@@ -6279,6 +6264,7 @@
     <w:p>
       <w:pPr>
         <w:numPr>
+          <w:ilvl w:val="0"/>
           <w:numId w:val="0"/>
         </w:numPr>
         <w:ind w:leftChars="0"/>
@@ -6296,6 +6282,7 @@
     <w:p>
       <w:pPr>
         <w:numPr>
+          <w:ilvl w:val="0"/>
           <w:numId w:val="0"/>
         </w:numPr>
         <w:ind w:leftChars="0"/>
@@ -6313,6 +6300,7 @@
     <w:p>
       <w:pPr>
         <w:numPr>
+          <w:ilvl w:val="0"/>
           <w:numId w:val="0"/>
         </w:numPr>
         <w:ind w:leftChars="0"/>
@@ -6330,6 +6318,7 @@
     <w:p>
       <w:pPr>
         <w:numPr>
+          <w:ilvl w:val="0"/>
           <w:numId w:val="0"/>
         </w:numPr>
         <w:ind w:leftChars="0"/>
@@ -6347,6 +6336,7 @@
     <w:p>
       <w:pPr>
         <w:numPr>
+          <w:ilvl w:val="0"/>
           <w:numId w:val="0"/>
         </w:numPr>
         <w:ind w:leftChars="0"/>
@@ -6364,6 +6354,7 @@
     <w:p>
       <w:pPr>
         <w:numPr>
+          <w:ilvl w:val="0"/>
           <w:numId w:val="0"/>
         </w:numPr>
         <w:ind w:leftChars="0"/>
@@ -6381,6 +6372,7 @@
     <w:p>
       <w:pPr>
         <w:numPr>
+          <w:ilvl w:val="0"/>
           <w:numId w:val="0"/>
         </w:numPr>
         <w:ind w:leftChars="0"/>
@@ -6398,6 +6390,7 @@
     <w:p>
       <w:pPr>
         <w:numPr>
+          <w:ilvl w:val="0"/>
           <w:numId w:val="0"/>
         </w:numPr>
         <w:ind w:leftChars="0"/>
@@ -6415,6 +6408,7 @@
     <w:p>
       <w:pPr>
         <w:numPr>
+          <w:ilvl w:val="0"/>
           <w:numId w:val="0"/>
         </w:numPr>
         <w:ind w:leftChars="0"/>
@@ -6432,6 +6426,7 @@
     <w:p>
       <w:pPr>
         <w:numPr>
+          <w:ilvl w:val="0"/>
           <w:numId w:val="0"/>
         </w:numPr>
         <w:ind w:leftChars="0"/>
@@ -6449,6 +6444,7 @@
     <w:p>
       <w:pPr>
         <w:numPr>
+          <w:ilvl w:val="0"/>
           <w:numId w:val="0"/>
         </w:numPr>
         <w:ind w:leftChars="0"/>
@@ -6466,6 +6462,7 @@
     <w:p>
       <w:pPr>
         <w:numPr>
+          <w:ilvl w:val="0"/>
           <w:numId w:val="0"/>
         </w:numPr>
         <w:ind w:leftChars="0"/>
@@ -6483,6 +6480,7 @@
     <w:p>
       <w:pPr>
         <w:numPr>
+          <w:ilvl w:val="0"/>
           <w:numId w:val="0"/>
         </w:numPr>
         <w:ind w:leftChars="0"/>
@@ -6500,6 +6498,7 @@
     <w:p>
       <w:pPr>
         <w:numPr>
+          <w:ilvl w:val="0"/>
           <w:numId w:val="0"/>
         </w:numPr>
         <w:ind w:leftChars="0"/>
@@ -6517,6 +6516,7 @@
     <w:p>
       <w:pPr>
         <w:numPr>
+          <w:ilvl w:val="0"/>
           <w:numId w:val="0"/>
         </w:numPr>
         <w:ind w:leftChars="0"/>
@@ -6534,6 +6534,7 @@
     <w:p>
       <w:pPr>
         <w:numPr>
+          <w:ilvl w:val="0"/>
           <w:numId w:val="0"/>
         </w:numPr>
         <w:ind w:leftChars="0"/>
@@ -6551,6 +6552,7 @@
     <w:p>
       <w:pPr>
         <w:numPr>
+          <w:ilvl w:val="0"/>
           <w:numId w:val="0"/>
         </w:numPr>
         <w:ind w:leftChars="0"/>
@@ -6568,6 +6570,7 @@
     <w:p>
       <w:pPr>
         <w:numPr>
+          <w:ilvl w:val="0"/>
           <w:numId w:val="0"/>
         </w:numPr>
         <w:ind w:leftChars="0"/>
@@ -6585,6 +6588,7 @@
     <w:p>
       <w:pPr>
         <w:numPr>
+          <w:ilvl w:val="0"/>
           <w:numId w:val="0"/>
         </w:numPr>
         <w:ind w:leftChars="0"/>
@@ -6602,6 +6606,7 @@
     <w:p>
       <w:pPr>
         <w:numPr>
+          <w:ilvl w:val="0"/>
           <w:numId w:val="0"/>
         </w:numPr>
         <w:ind w:leftChars="0"/>
@@ -6619,6 +6624,7 @@
     <w:p>
       <w:pPr>
         <w:numPr>
+          <w:ilvl w:val="0"/>
           <w:numId w:val="0"/>
         </w:numPr>
         <w:ind w:leftChars="0"/>
@@ -6636,6 +6642,7 @@
     <w:p>
       <w:pPr>
         <w:numPr>
+          <w:ilvl w:val="0"/>
           <w:numId w:val="0"/>
         </w:numPr>
         <w:ind w:leftChars="0"/>
@@ -6653,6 +6660,7 @@
     <w:p>
       <w:pPr>
         <w:numPr>
+          <w:ilvl w:val="0"/>
           <w:numId w:val="0"/>
         </w:numPr>
         <w:ind w:leftChars="0"/>
@@ -6670,6 +6678,7 @@
     <w:p>
       <w:pPr>
         <w:numPr>
+          <w:ilvl w:val="0"/>
           <w:numId w:val="0"/>
         </w:numPr>
         <w:ind w:leftChars="0"/>
@@ -6687,6 +6696,7 @@
     <w:p>
       <w:pPr>
         <w:numPr>
+          <w:ilvl w:val="0"/>
           <w:numId w:val="0"/>
         </w:numPr>
         <w:ind w:leftChars="0"/>
@@ -6704,6 +6714,7 @@
     <w:p>
       <w:pPr>
         <w:numPr>
+          <w:ilvl w:val="0"/>
           <w:numId w:val="0"/>
         </w:numPr>
         <w:ind w:leftChars="0"/>
@@ -6721,6 +6732,7 @@
     <w:p>
       <w:pPr>
         <w:numPr>
+          <w:ilvl w:val="0"/>
           <w:numId w:val="0"/>
         </w:numPr>
         <w:ind w:leftChars="0"/>
@@ -6738,6 +6750,7 @@
     <w:p>
       <w:pPr>
         <w:numPr>
+          <w:ilvl w:val="0"/>
           <w:numId w:val="0"/>
         </w:numPr>
         <w:ind w:leftChars="0"/>
@@ -6755,6 +6768,7 @@
     <w:p>
       <w:pPr>
         <w:numPr>
+          <w:ilvl w:val="0"/>
           <w:numId w:val="0"/>
         </w:numPr>
         <w:ind w:leftChars="0"/>
@@ -6772,6 +6786,7 @@
     <w:p>
       <w:pPr>
         <w:numPr>
+          <w:ilvl w:val="0"/>
           <w:numId w:val="0"/>
         </w:numPr>
         <w:ind w:leftChars="0"/>
@@ -6789,6 +6804,7 @@
     <w:p>
       <w:pPr>
         <w:numPr>
+          <w:ilvl w:val="0"/>
           <w:numId w:val="0"/>
         </w:numPr>
         <w:ind w:leftChars="0"/>
@@ -6806,6 +6822,7 @@
     <w:p>
       <w:pPr>
         <w:numPr>
+          <w:ilvl w:val="0"/>
           <w:numId w:val="0"/>
         </w:numPr>
         <w:ind w:leftChars="0"/>
@@ -6823,6 +6840,7 @@
     <w:p>
       <w:pPr>
         <w:numPr>
+          <w:ilvl w:val="0"/>
           <w:numId w:val="0"/>
         </w:numPr>
         <w:ind w:leftChars="0"/>
@@ -6840,6 +6858,7 @@
     <w:p>
       <w:pPr>
         <w:numPr>
+          <w:ilvl w:val="0"/>
           <w:numId w:val="0"/>
         </w:numPr>
         <w:ind w:leftChars="0"/>
@@ -7047,18 +7066,7 @@
           <w:szCs w:val="28"/>
           <w:lang w:val="pt-BR"/>
         </w:rPr>
-        <w:t xml:space="preserve">e </w:t>
-      </w:r>
-      <w:r>
-        <w:rPr>
-          <w:rFonts w:hint="default" w:ascii="Arial" w:hAnsi="Arial" w:cs="Arial"/>
-          <w:b w:val="0"/>
-          <w:bCs w:val="0"/>
-          <w:sz w:val="28"/>
-          <w:szCs w:val="28"/>
-          <w:lang w:val="pt-BR"/>
-        </w:rPr>
-        <w:t xml:space="preserve">remoção de despesas da base de dados do sistema </w:t>
+        <w:t xml:space="preserve">e remoção de despesas da base de dados do sistema </w:t>
       </w:r>
       <w:r>
         <w:rPr>
@@ -7249,18 +7257,7 @@
           <w:szCs w:val="28"/>
           <w:lang w:val="pt-BR"/>
         </w:rPr>
-        <w:t>(</w:t>
-      </w:r>
-      <w:r>
-        <w:rPr>
-          <w:rFonts w:hint="default" w:ascii="Arial" w:hAnsi="Arial" w:cs="Arial"/>
-          <w:b/>
-          <w:bCs/>
-          <w:sz w:val="28"/>
-          <w:szCs w:val="28"/>
-          <w:lang w:val="pt-BR"/>
-        </w:rPr>
-        <w:t>Obrigatório)</w:t>
+        <w:t>(Obrigatório)</w:t>
       </w:r>
     </w:p>
     <w:p>
@@ -7298,18 +7295,7 @@
           <w:szCs w:val="28"/>
           <w:lang w:val="pt-BR"/>
         </w:rPr>
-        <w:t>(</w:t>
-      </w:r>
-      <w:r>
-        <w:rPr>
-          <w:rFonts w:hint="default" w:ascii="Arial" w:hAnsi="Arial" w:cs="Arial"/>
-          <w:b/>
-          <w:bCs/>
-          <w:sz w:val="28"/>
-          <w:szCs w:val="28"/>
-          <w:lang w:val="pt-BR"/>
-        </w:rPr>
-        <w:t>Obrigatório)</w:t>
+        <w:t>(Obrigatório)</w:t>
       </w:r>
     </w:p>
     <w:p>
@@ -7752,6 +7738,7 @@
     <w:p>
       <w:pPr>
         <w:numPr>
+          <w:ilvl w:val="0"/>
           <w:numId w:val="0"/>
         </w:numPr>
         <w:rPr>
@@ -8056,18 +8043,7 @@
           <w:szCs w:val="28"/>
           <w:lang w:val="pt-BR"/>
         </w:rPr>
-        <w:t>]</w:t>
-      </w:r>
-      <w:r>
-        <w:rPr>
-          <w:rFonts w:hint="default" w:ascii="Arial" w:hAnsi="Arial" w:cs="Arial"/>
-          <w:b w:val="0"/>
-          <w:bCs w:val="0"/>
-          <w:sz w:val="28"/>
-          <w:szCs w:val="28"/>
-          <w:lang w:val="pt-BR"/>
-        </w:rPr>
-        <w:t xml:space="preserve"> </w:t>
+        <w:t xml:space="preserve">] </w:t>
       </w:r>
       <w:r>
         <w:rPr>
@@ -8787,6 +8763,7 @@
     <w:p>
       <w:pPr>
         <w:numPr>
+          <w:ilvl w:val="0"/>
           <w:numId w:val="0"/>
         </w:numPr>
         <w:rPr>
@@ -8813,6 +8790,7 @@
     <w:p>
       <w:pPr>
         <w:numPr>
+          <w:ilvl w:val="0"/>
           <w:numId w:val="0"/>
         </w:numPr>
         <w:rPr>
@@ -8855,6 +8833,7 @@
     <w:p>
       <w:pPr>
         <w:numPr>
+          <w:ilvl w:val="0"/>
           <w:numId w:val="0"/>
         </w:numPr>
         <w:rPr>
@@ -8881,6 +8860,7 @@
     <w:p>
       <w:pPr>
         <w:numPr>
+          <w:ilvl w:val="0"/>
           <w:numId w:val="0"/>
         </w:numPr>
         <w:rPr>
@@ -8907,6 +8887,7 @@
     <w:p>
       <w:pPr>
         <w:numPr>
+          <w:ilvl w:val="0"/>
           <w:numId w:val="0"/>
         </w:numPr>
         <w:rPr>
@@ -8933,6 +8914,7 @@
     <w:p>
       <w:pPr>
         <w:numPr>
+          <w:ilvl w:val="0"/>
           <w:numId w:val="0"/>
         </w:numPr>
         <w:rPr>
@@ -8959,6 +8941,7 @@
     <w:p>
       <w:pPr>
         <w:numPr>
+          <w:ilvl w:val="0"/>
           <w:numId w:val="0"/>
         </w:numPr>
         <w:rPr>
@@ -8985,6 +8968,7 @@
     <w:p>
       <w:pPr>
         <w:numPr>
+          <w:ilvl w:val="0"/>
           <w:numId w:val="0"/>
         </w:numPr>
         <w:rPr>
@@ -9011,6 +8995,7 @@
     <w:p>
       <w:pPr>
         <w:numPr>
+          <w:ilvl w:val="0"/>
           <w:numId w:val="0"/>
         </w:numPr>
         <w:rPr>
@@ -9058,6 +9043,7 @@
     <w:p>
       <w:pPr>
         <w:numPr>
+          <w:ilvl w:val="0"/>
           <w:numId w:val="0"/>
         </w:numPr>
         <w:rPr>
@@ -9084,6 +9070,7 @@
     <w:p>
       <w:pPr>
         <w:numPr>
+          <w:ilvl w:val="0"/>
           <w:numId w:val="0"/>
         </w:numPr>
         <w:rPr>
@@ -9127,6 +9114,7 @@
     <w:p>
       <w:pPr>
         <w:numPr>
+          <w:ilvl w:val="0"/>
           <w:numId w:val="0"/>
         </w:numPr>
         <w:ind w:leftChars="0"/>
@@ -9154,6 +9142,7 @@
     <w:p>
       <w:pPr>
         <w:numPr>
+          <w:ilvl w:val="0"/>
           <w:numId w:val="0"/>
         </w:numPr>
         <w:ind w:leftChars="0"/>
@@ -9170,6 +9159,7 @@
     <w:p>
       <w:pPr>
         <w:numPr>
+          <w:ilvl w:val="0"/>
           <w:numId w:val="0"/>
         </w:numPr>
         <w:ind w:leftChars="0"/>
@@ -9609,7 +9599,7 @@
     <w:lsdException w:unhideWhenUsed="0" w:uiPriority="0" w:semiHidden="0" w:name="HTML Sample"/>
     <w:lsdException w:unhideWhenUsed="0" w:uiPriority="0" w:semiHidden="0" w:name="HTML Typewriter"/>
     <w:lsdException w:unhideWhenUsed="0" w:uiPriority="0" w:semiHidden="0" w:name="HTML Variable"/>
-    <w:lsdException w:unhideWhenUsed="0" w:uiPriority="0" w:name="Normal Table"/>
+    <w:lsdException w:qFormat="1" w:unhideWhenUsed="0" w:uiPriority="0" w:name="Normal Table"/>
     <w:lsdException w:unhideWhenUsed="0" w:uiPriority="0" w:semiHidden="0" w:name="annotation subject"/>
     <w:lsdException w:unhideWhenUsed="0" w:uiPriority="0" w:semiHidden="0" w:name="Table Simple 1"/>
     <w:lsdException w:unhideWhenUsed="0" w:uiPriority="0" w:semiHidden="0" w:name="Table Simple 2"/>
@@ -9674,6 +9664,7 @@
   <w:style w:type="table" w:default="1" w:styleId="3">
     <w:name w:val="Normal Table"/>
     <w:semiHidden/>
+    <w:qFormat/>
     <w:uiPriority w:val="0"/>
     <w:tblPr>
       <w:tblCellMar>

</xml_diff>

<commit_message>
Interliguei a tela de vendas com a de lançamento de nova venda e atualizei os informativos com os lançamentos de cada filtro
</commit_message>
<xml_diff>
--- a/documentation/Levantamento-de-requisitos.docx
+++ b/documentation/Levantamento-de-requisitos.docx
@@ -3177,20 +3177,7 @@
           <w:szCs w:val="28"/>
           <w:lang w:val="pt-BR"/>
         </w:rPr>
-        <w:t>nome, cpf/cnpj, telefone</w:t>
-      </w:r>
-      <w:bookmarkStart w:id="0" w:name="_GoBack"/>
-      <w:bookmarkEnd w:id="0"/>
-      <w:r>
-        <w:rPr>
-          <w:rFonts w:hint="default" w:ascii="Arial" w:hAnsi="Arial" w:cs="Arial"/>
-          <w:b/>
-          <w:bCs/>
-          <w:sz w:val="28"/>
-          <w:szCs w:val="28"/>
-          <w:lang w:val="pt-BR"/>
-        </w:rPr>
-        <w:t xml:space="preserve"> ou data de cadastro</w:t>
+        <w:t>nome, cpf/cnpj, telefone ou data de cadastro</w:t>
       </w:r>
       <w:r>
         <w:rPr>
@@ -4344,18 +4331,6 @@
         </w:rPr>
         <w:t xml:space="preserve"> </w:t>
       </w:r>
-      <w:r>
-        <w:rPr>
-          <w:rFonts w:hint="default" w:ascii="Arial" w:hAnsi="Arial" w:cs="Arial"/>
-          <w:b w:val="0"/>
-          <w:bCs w:val="0"/>
-          <w:color w:val="C55A11" w:themeColor="accent2" w:themeShade="BF"/>
-          <w:sz w:val="28"/>
-          <w:szCs w:val="28"/>
-          <w:lang w:val="pt-BR"/>
-        </w:rPr>
-        <w:t>*** Verificar com Guilherme a viabilidade de adição de produtos variados “+”</w:t>
-      </w:r>
     </w:p>
     <w:p>
       <w:pPr>
@@ -4412,99 +4387,6 @@
           <w:lang w:val="pt-BR"/>
         </w:rPr>
         <w:t>(Obrigatório se tiver troca. Se não tiver este campo é Opcional)</w:t>
-      </w:r>
-    </w:p>
-    <w:p>
-      <w:pPr>
-        <w:rPr>
-          <w:rFonts w:hint="default" w:ascii="Arial" w:hAnsi="Arial" w:cs="Arial"/>
-          <w:b/>
-          <w:bCs/>
-          <w:sz w:val="28"/>
-          <w:szCs w:val="28"/>
-          <w:lang w:val="pt-BR"/>
-        </w:rPr>
-      </w:pPr>
-      <w:r>
-        <w:rPr>
-          <w:rFonts w:hint="default" w:ascii="Arial" w:hAnsi="Arial" w:cs="Arial"/>
-          <w:b w:val="0"/>
-          <w:bCs w:val="0"/>
-          <w:sz w:val="28"/>
-          <w:szCs w:val="28"/>
-          <w:lang w:val="pt-BR"/>
-        </w:rPr>
-        <w:t xml:space="preserve">- Quantidade de sucatas retornadas </w:t>
-      </w:r>
-      <w:r>
-        <w:rPr>
-          <w:rFonts w:hint="default" w:ascii="Arial" w:hAnsi="Arial" w:cs="Arial"/>
-          <w:b/>
-          <w:bCs/>
-          <w:sz w:val="28"/>
-          <w:szCs w:val="28"/>
-          <w:lang w:val="pt-BR"/>
-        </w:rPr>
-        <w:t xml:space="preserve">(Obrigatório se tiver troca. Se não tiver este campo é Opcional) </w:t>
-      </w:r>
-      <w:r>
-        <w:rPr>
-          <w:rFonts w:hint="default" w:ascii="Arial" w:hAnsi="Arial" w:cs="Arial"/>
-          <w:b w:val="0"/>
-          <w:bCs w:val="0"/>
-          <w:color w:val="C55A11" w:themeColor="accent2" w:themeShade="BF"/>
-          <w:sz w:val="28"/>
-          <w:szCs w:val="28"/>
-          <w:lang w:val="pt-BR"/>
-        </w:rPr>
-        <w:t>*** Verificar com Guilherme a viabilidade de adição de sucatas variadas “+”</w:t>
-      </w:r>
-    </w:p>
-    <w:p>
-      <w:pPr>
-        <w:rPr>
-          <w:rFonts w:hint="default" w:ascii="Arial" w:hAnsi="Arial" w:cs="Arial"/>
-          <w:b w:val="0"/>
-          <w:bCs w:val="0"/>
-          <w:color w:val="C55A11" w:themeColor="accent2" w:themeShade="BF"/>
-          <w:sz w:val="28"/>
-          <w:szCs w:val="28"/>
-          <w:lang w:val="pt-BR"/>
-        </w:rPr>
-      </w:pPr>
-      <w:r>
-        <w:rPr>
-          <w:rFonts w:hint="default" w:ascii="Arial" w:hAnsi="Arial" w:cs="Arial"/>
-          <w:b w:val="0"/>
-          <w:bCs w:val="0"/>
-          <w:sz w:val="28"/>
-          <w:szCs w:val="28"/>
-          <w:lang w:val="pt-BR"/>
-        </w:rPr>
-        <w:t xml:space="preserve">- Valor total de retorno de sucatas </w:t>
-      </w:r>
-      <w:r>
-        <w:rPr>
-          <w:rFonts w:hint="default" w:ascii="Arial" w:hAnsi="Arial" w:cs="Arial"/>
-          <w:b/>
-          <w:bCs/>
-          <w:sz w:val="28"/>
-          <w:szCs w:val="28"/>
-          <w:lang w:val="pt-BR"/>
-        </w:rPr>
-        <w:t xml:space="preserve">(Obrigatório se tiver troca. Se não tiver este campo é Opcional) </w:t>
-      </w:r>
-      <w:r>
-        <w:rPr>
-          <w:rFonts w:hint="default" w:ascii="Arial" w:hAnsi="Arial" w:cs="Arial"/>
-          <w:b w:val="0"/>
-          <w:bCs w:val="0"/>
-          <w:color w:val="C55A11" w:themeColor="accent2" w:themeShade="BF"/>
-          <w:sz w:val="28"/>
-          <w:szCs w:val="28"/>
-          <w:lang w:val="pt-BR"/>
-        </w:rPr>
-        <w:t>*** Verificar com Guilherme a viabilidade de adição de sucatas variadas “+”</w:t>
       </w:r>
     </w:p>
     <w:p>
@@ -4877,7 +4759,7 @@
           <w:szCs w:val="28"/>
           <w:lang w:val="pt-BR"/>
         </w:rPr>
-        <w:t>] e do filtro [</w:t>
+        <w:t>], do filtro [</w:t>
       </w:r>
       <w:r>
         <w:rPr>
@@ -4899,52 +4781,31 @@
           <w:szCs w:val="28"/>
           <w:lang w:val="pt-BR"/>
         </w:rPr>
-        <w:t>]</w:t>
-      </w:r>
-      <w:r>
-        <w:rPr>
-          <w:rFonts w:hint="default" w:ascii="Arial" w:hAnsi="Arial" w:cs="Arial"/>
-          <w:b/>
-          <w:bCs/>
-          <w:sz w:val="28"/>
-          <w:szCs w:val="28"/>
-          <w:lang w:val="pt-BR"/>
-        </w:rPr>
-        <w:t xml:space="preserve">. </w:t>
-      </w:r>
-      <w:r>
-        <w:rPr>
-          <w:rFonts w:hint="default" w:ascii="Arial" w:hAnsi="Arial" w:cs="Arial"/>
-          <w:b w:val="0"/>
-          <w:bCs w:val="0"/>
-          <w:sz w:val="28"/>
-          <w:szCs w:val="28"/>
-          <w:lang w:val="pt-BR"/>
-        </w:rPr>
-        <w:t xml:space="preserve">Ou buscar uma venda através de sua </w:t>
-      </w:r>
-      <w:r>
-        <w:rPr>
-          <w:rFonts w:hint="default" w:ascii="Arial" w:hAnsi="Arial" w:cs="Arial"/>
-          <w:b/>
-          <w:bCs/>
-          <w:sz w:val="28"/>
-          <w:szCs w:val="28"/>
-          <w:lang w:val="pt-BR"/>
-        </w:rPr>
-        <w:t xml:space="preserve">ordem; </w:t>
-      </w:r>
-      <w:r>
-        <w:rPr>
-          <w:rFonts w:hint="default" w:ascii="Arial" w:hAnsi="Arial" w:cs="Arial"/>
-          <w:b w:val="0"/>
-          <w:bCs w:val="0"/>
-          <w:color w:val="C55A11" w:themeColor="accent2" w:themeShade="BF"/>
-          <w:sz w:val="28"/>
-          <w:szCs w:val="28"/>
-          <w:lang w:val="pt-BR"/>
-        </w:rPr>
-        <w:t>*** Verificar viabilidade com guilherme, já que atualmente a busca é realizada através do produto</w:t>
+        <w:t xml:space="preserve">] e do </w:t>
+      </w:r>
+      <w:bookmarkStart w:id="0" w:name="_GoBack"/>
+      <w:bookmarkEnd w:id="0"/>
+      <w:r>
+        <w:rPr>
+          <w:rFonts w:hint="default" w:ascii="Arial" w:hAnsi="Arial" w:cs="Arial"/>
+          <w:b w:val="0"/>
+          <w:bCs w:val="0"/>
+          <w:sz w:val="28"/>
+          <w:szCs w:val="28"/>
+          <w:lang w:val="pt-BR"/>
+        </w:rPr>
+        <w:t>produto</w:t>
+      </w:r>
+      <w:r>
+        <w:rPr>
+          <w:rFonts w:hint="default" w:ascii="Arial" w:hAnsi="Arial" w:cs="Arial"/>
+          <w:b/>
+          <w:bCs/>
+          <w:sz w:val="28"/>
+          <w:szCs w:val="28"/>
+          <w:lang w:val="pt-BR"/>
+        </w:rPr>
+        <w:t>;</w:t>
       </w:r>
     </w:p>
     <w:p>

</xml_diff>